<commit_message>
Added gitignore and so on
</commit_message>
<xml_diff>
--- a/Praktikum_6/Seminararbeit.docx
+++ b/Praktikum_6/Seminararbeit.docx
@@ -1,6 +1,6 @@
 
 <file path=word/document.xml><?xml version="1.0" encoding="utf-8"?>
-<w:document xmlns:wpc="http://schemas.microsoft.com/office/word/2010/wordprocessingCanvas" xmlns:mc="http://schemas.openxmlformats.org/markup-compatibility/2006" xmlns:o="urn:schemas-microsoft-com:office:office" xmlns:r="http://schemas.openxmlformats.org/officeDocument/2006/relationships" xmlns:m="http://schemas.openxmlformats.org/officeDocument/2006/math" xmlns:v="urn:schemas-microsoft-com:vml" xmlns:wp14="http://schemas.microsoft.com/office/word/2010/wordprocessingDrawing" xmlns:wp="http://schemas.openxmlformats.org/drawingml/2006/wordprocessingDrawing" xmlns:w10="urn:schemas-microsoft-com:office:word" xmlns:w="http://schemas.openxmlformats.org/wordprocessingml/2006/main" xmlns:w14="http://schemas.microsoft.com/office/word/2010/wordml" xmlns:w15="http://schemas.microsoft.com/office/word/2012/wordml" xmlns:wpg="http://schemas.microsoft.com/office/word/2010/wordprocessingGroup" xmlns:wpi="http://schemas.microsoft.com/office/word/2010/wordprocessingInk" xmlns:wne="http://schemas.microsoft.com/office/word/2006/wordml" xmlns:wps="http://schemas.microsoft.com/office/word/2010/wordprocessingShape" mc:Ignorable="w14 w15 wp14">
+<w:document xmlns:wpc="http://schemas.microsoft.com/office/word/2010/wordprocessingCanvas" xmlns:cx="http://schemas.microsoft.com/office/drawing/2014/chartex" xmlns:cx1="http://schemas.microsoft.com/office/drawing/2015/9/8/chartex" xmlns:cx2="http://schemas.microsoft.com/office/drawing/2015/10/21/chartex" xmlns:cx3="http://schemas.microsoft.com/office/drawing/2016/5/9/chartex" xmlns:cx4="http://schemas.microsoft.com/office/drawing/2016/5/10/chartex" xmlns:cx5="http://schemas.microsoft.com/office/drawing/2016/5/11/chartex" xmlns:cx6="http://schemas.microsoft.com/office/drawing/2016/5/12/chartex" xmlns:cx7="http://schemas.microsoft.com/office/drawing/2016/5/13/chartex" xmlns:cx8="http://schemas.microsoft.com/office/drawing/2016/5/14/chartex" xmlns:mc="http://schemas.openxmlformats.org/markup-compatibility/2006" xmlns:aink="http://schemas.microsoft.com/office/drawing/2016/ink" xmlns:am3d="http://schemas.microsoft.com/office/drawing/2017/model3d" xmlns:o="urn:schemas-microsoft-com:office:office" xmlns:r="http://schemas.openxmlformats.org/officeDocument/2006/relationships" xmlns:m="http://schemas.openxmlformats.org/officeDocument/2006/math" xmlns:v="urn:schemas-microsoft-com:vml" xmlns:wp14="http://schemas.microsoft.com/office/word/2010/wordprocessingDrawing" xmlns:wp="http://schemas.openxmlformats.org/drawingml/2006/wordprocessingDrawing" xmlns:w10="urn:schemas-microsoft-com:office:word" xmlns:w="http://schemas.openxmlformats.org/wordprocessingml/2006/main" xmlns:w14="http://schemas.microsoft.com/office/word/2010/wordml" xmlns:w15="http://schemas.microsoft.com/office/word/2012/wordml" xmlns:w16cid="http://schemas.microsoft.com/office/word/2016/wordml/cid" xmlns:w16se="http://schemas.microsoft.com/office/word/2015/wordml/symex" xmlns:wpg="http://schemas.microsoft.com/office/word/2010/wordprocessingGroup" xmlns:wpi="http://schemas.microsoft.com/office/word/2010/wordprocessingInk" xmlns:wne="http://schemas.microsoft.com/office/word/2006/wordml" xmlns:wps="http://schemas.microsoft.com/office/word/2010/wordprocessingShape" mc:Ignorable="w14 w15 w16se w16cid wp14">
   <w:body>
     <w:p>
       <w:pPr>
@@ -71,6 +71,8 @@
           <w:rFonts w:ascii="Arial" w:hAnsi="Arial" w:cs="Arial"/>
         </w:rPr>
       </w:pPr>
+      <w:bookmarkStart w:id="0" w:name="_GoBack"/>
+      <w:bookmarkEnd w:id="0"/>
     </w:p>
     <w:p>
       <w:pPr>
@@ -1304,7 +1306,7 @@
           <w:rFonts w:ascii="Arial" w:hAnsi="Arial" w:cs="Arial"/>
         </w:rPr>
       </w:pPr>
-      <w:bookmarkStart w:id="0" w:name="_Toc11862363"/>
+      <w:bookmarkStart w:id="1" w:name="_Toc11862363"/>
       <w:r>
         <w:rPr>
           <w:rFonts w:ascii="Arial" w:hAnsi="Arial" w:cs="Arial"/>
@@ -1312,7 +1314,7 @@
         <w:lastRenderedPageBreak/>
         <w:t>Einleitung (Motivation/Aufgabenstellung, Ziele, Aufbau, Umfeld)</w:t>
       </w:r>
-      <w:bookmarkEnd w:id="0"/>
+      <w:bookmarkEnd w:id="1"/>
     </w:p>
     <w:p>
       <w:pPr>
@@ -1547,14 +1549,14 @@
           <w:rFonts w:ascii="Arial" w:hAnsi="Arial" w:cs="Arial"/>
         </w:rPr>
       </w:pPr>
-      <w:bookmarkStart w:id="1" w:name="_Toc11862364"/>
+      <w:bookmarkStart w:id="2" w:name="_Toc11862364"/>
       <w:r>
         <w:rPr>
           <w:rFonts w:ascii="Arial" w:hAnsi="Arial" w:cs="Arial"/>
         </w:rPr>
         <w:t>Theoretische Grundlagen</w:t>
       </w:r>
-      <w:bookmarkEnd w:id="1"/>
+      <w:bookmarkEnd w:id="2"/>
       <w:r>
         <w:rPr>
           <w:rFonts w:ascii="Arial" w:hAnsi="Arial" w:cs="Arial"/>
@@ -1576,14 +1578,14 @@
           <w:rFonts w:ascii="Arial" w:hAnsi="Arial" w:cs="Arial"/>
         </w:rPr>
       </w:pPr>
-      <w:bookmarkStart w:id="2" w:name="_Toc11862365"/>
+      <w:bookmarkStart w:id="3" w:name="_Toc11862365"/>
       <w:r>
         <w:rPr>
           <w:rFonts w:ascii="Arial" w:hAnsi="Arial" w:cs="Arial"/>
         </w:rPr>
         <w:t>Was ist die Graphentheorie</w:t>
       </w:r>
-      <w:bookmarkEnd w:id="2"/>
+      <w:bookmarkEnd w:id="3"/>
     </w:p>
     <w:p>
       <w:pPr>
@@ -1639,7 +1641,7 @@
           <w:rFonts w:ascii="Arial" w:hAnsi="Arial" w:cs="Arial"/>
         </w:rPr>
       </w:pPr>
-      <w:bookmarkStart w:id="3" w:name="_Toc11862366"/>
+      <w:bookmarkStart w:id="4" w:name="_Toc11862366"/>
       <w:r>
         <w:rPr>
           <w:rFonts w:ascii="Arial" w:hAnsi="Arial" w:cs="Arial"/>
@@ -1653,7 +1655,7 @@
         </w:rPr>
         <w:t xml:space="preserve"> Netzwerk</w:t>
       </w:r>
-      <w:bookmarkEnd w:id="3"/>
+      <w:bookmarkEnd w:id="4"/>
       <w:r>
         <w:rPr>
           <w:rFonts w:ascii="Arial" w:hAnsi="Arial" w:cs="Arial"/>
@@ -1722,14 +1724,14 @@
           <w:rFonts w:ascii="Arial" w:hAnsi="Arial" w:cs="Arial"/>
         </w:rPr>
       </w:pPr>
-      <w:bookmarkStart w:id="4" w:name="_Toc11862367"/>
+      <w:bookmarkStart w:id="5" w:name="_Toc11862367"/>
       <w:r>
         <w:rPr>
           <w:rFonts w:ascii="Arial" w:hAnsi="Arial" w:cs="Arial"/>
         </w:rPr>
         <w:t>Problembeschreibung, z.B. Projektrisiko oder Fallstudie</w:t>
       </w:r>
-      <w:bookmarkEnd w:id="4"/>
+      <w:bookmarkEnd w:id="5"/>
     </w:p>
     <w:p>
       <w:pPr>
@@ -1738,14 +1740,14 @@
           <w:rFonts w:ascii="Arial" w:hAnsi="Arial" w:cs="Arial"/>
         </w:rPr>
       </w:pPr>
-      <w:bookmarkStart w:id="5" w:name="_Toc11862368"/>
+      <w:bookmarkStart w:id="6" w:name="_Toc11862368"/>
       <w:r>
         <w:rPr>
           <w:rFonts w:ascii="Arial" w:hAnsi="Arial" w:cs="Arial"/>
         </w:rPr>
         <w:t>Konzept/Entwurf</w:t>
       </w:r>
-      <w:bookmarkEnd w:id="5"/>
+      <w:bookmarkEnd w:id="6"/>
       <w:r>
         <w:rPr>
           <w:rFonts w:ascii="Arial" w:hAnsi="Arial" w:cs="Arial"/>
@@ -1760,14 +1762,14 @@
           <w:rFonts w:ascii="Arial" w:hAnsi="Arial" w:cs="Arial"/>
         </w:rPr>
       </w:pPr>
-      <w:bookmarkStart w:id="6" w:name="_Toc11862369"/>
+      <w:bookmarkStart w:id="7" w:name="_Toc11862369"/>
       <w:r>
         <w:rPr>
           <w:rFonts w:ascii="Arial" w:hAnsi="Arial" w:cs="Arial"/>
         </w:rPr>
         <w:t>Praktischer Teil</w:t>
       </w:r>
-      <w:bookmarkEnd w:id="6"/>
+      <w:bookmarkEnd w:id="7"/>
     </w:p>
     <w:p/>
     <w:p>
@@ -2165,11 +2167,11 @@
       </w:r>
       <w:proofErr w:type="spellEnd"/>
       <w:r>
-        <w:t>[1]</w:t>
+        <w:t>[1</w:t>
       </w:r>
       <w:proofErr w:type="gramStart"/>
       <w:r>
-        <w:t>,</w:t>
+        <w:t>],</w:t>
       </w:r>
       <w:proofErr w:type="spellStart"/>
       <w:r>
@@ -2453,13 +2455,8 @@
         <w:jc w:val="both"/>
       </w:pPr>
       <w:r>
-        <w:t xml:space="preserve">                            Punkt 6 Ankommen </w:t>
-      </w:r>
-      <w:proofErr w:type="gramStart"/>
-      <w:r>
-        <w:t>soll</w:t>
-      </w:r>
-      <w:proofErr w:type="gramEnd"/>
+        <w:t xml:space="preserve">                            Punkt 6 Ankommen soll</w:t>
+      </w:r>
     </w:p>
     <w:p>
       <w:pPr>
@@ -2674,15 +2671,7 @@
     </w:p>
     <w:p>
       <w:r>
-        <w:t xml:space="preserve">Nun als letzten Schritt müssen wir die von uns </w:t>
-      </w:r>
-      <w:proofErr w:type="gramStart"/>
-      <w:r>
-        <w:t>Aufgestellten</w:t>
-      </w:r>
-      <w:proofErr w:type="gramEnd"/>
-      <w:r>
-        <w:t xml:space="preserve"> Gleichung noch lösen. </w:t>
+        <w:t xml:space="preserve">Nun als letzten Schritt müssen wir die von uns Aufgestellten Gleichung noch lösen. </w:t>
       </w:r>
     </w:p>
     <w:p>
@@ -2728,14 +2717,21 @@
         <w:rPr>
           <w:sz w:val="22"/>
           <w:szCs w:val="22"/>
+          <w:lang w:val="en-US"/>
         </w:rPr>
       </w:pPr>
       <w:proofErr w:type="spellStart"/>
       <w:r>
+        <w:rPr>
+          <w:lang w:val="en-US"/>
+        </w:rPr>
         <w:t>Linprog</w:t>
       </w:r>
       <w:proofErr w:type="spellEnd"/>
       <w:r>
+        <w:rPr>
+          <w:lang w:val="en-US"/>
+        </w:rPr>
         <w:t xml:space="preserve">: </w:t>
       </w:r>
     </w:p>
@@ -2745,37 +2741,55 @@
         <w:rPr>
           <w:sz w:val="27"/>
           <w:szCs w:val="27"/>
+          <w:lang w:val="en-US"/>
         </w:rPr>
       </w:pPr>
       <w:proofErr w:type="spellStart"/>
+      <w:proofErr w:type="gramStart"/>
       <w:r>
         <w:rPr>
           <w:rStyle w:val="HTMLSchreibmaschine"/>
           <w:rFonts w:eastAsiaTheme="minorHAnsi"/>
-        </w:rPr>
-        <w:t>scipy.optimize.linprog</w:t>
+          <w:lang w:val="en-US"/>
+        </w:rPr>
+        <w:t>scipy.optimize</w:t>
+      </w:r>
+      <w:proofErr w:type="gramEnd"/>
+      <w:r>
+        <w:rPr>
+          <w:rStyle w:val="HTMLSchreibmaschine"/>
+          <w:rFonts w:eastAsiaTheme="minorHAnsi"/>
+          <w:lang w:val="en-US"/>
+        </w:rPr>
+        <w:t>.linprog</w:t>
       </w:r>
       <w:proofErr w:type="spellEnd"/>
       <w:r>
         <w:rPr>
           <w:sz w:val="27"/>
           <w:szCs w:val="27"/>
+          <w:lang w:val="en-US"/>
         </w:rPr>
         <w:t>(</w:t>
       </w:r>
       <w:r>
         <w:rPr>
           <w:rStyle w:val="Hervorhebung"/>
+          <w:lang w:val="en-US"/>
         </w:rPr>
         <w:t>c</w:t>
       </w:r>
       <w:r>
+        <w:rPr>
+          <w:lang w:val="en-US"/>
+        </w:rPr>
         <w:t xml:space="preserve">, </w:t>
       </w:r>
       <w:proofErr w:type="spellStart"/>
       <w:r>
         <w:rPr>
           <w:rStyle w:val="Hervorhebung"/>
+          <w:lang w:val="en-US"/>
         </w:rPr>
         <w:t>A_ub</w:t>
       </w:r>
@@ -2783,16 +2797,21 @@
       <w:r>
         <w:rPr>
           <w:rStyle w:val="Hervorhebung"/>
+          <w:lang w:val="en-US"/>
         </w:rPr>
         <w:t>=None</w:t>
       </w:r>
       <w:r>
+        <w:rPr>
+          <w:lang w:val="en-US"/>
+        </w:rPr>
         <w:t xml:space="preserve">, </w:t>
       </w:r>
       <w:proofErr w:type="spellStart"/>
       <w:r>
         <w:rPr>
           <w:rStyle w:val="Hervorhebung"/>
+          <w:lang w:val="en-US"/>
         </w:rPr>
         <w:t>b_ub</w:t>
       </w:r>
@@ -2800,16 +2819,21 @@
       <w:r>
         <w:rPr>
           <w:rStyle w:val="Hervorhebung"/>
+          <w:lang w:val="en-US"/>
         </w:rPr>
         <w:t>=None</w:t>
       </w:r>
       <w:r>
+        <w:rPr>
+          <w:lang w:val="en-US"/>
+        </w:rPr>
         <w:t xml:space="preserve">, </w:t>
       </w:r>
       <w:proofErr w:type="spellStart"/>
       <w:r>
         <w:rPr>
           <w:rStyle w:val="Hervorhebung"/>
+          <w:lang w:val="en-US"/>
         </w:rPr>
         <w:t>A_eq</w:t>
       </w:r>
@@ -2817,16 +2841,21 @@
       <w:r>
         <w:rPr>
           <w:rStyle w:val="Hervorhebung"/>
+          <w:lang w:val="en-US"/>
         </w:rPr>
         <w:t>=None</w:t>
       </w:r>
       <w:r>
+        <w:rPr>
+          <w:lang w:val="en-US"/>
+        </w:rPr>
         <w:t xml:space="preserve">, </w:t>
       </w:r>
       <w:proofErr w:type="spellStart"/>
       <w:r>
         <w:rPr>
           <w:rStyle w:val="Hervorhebung"/>
+          <w:lang w:val="en-US"/>
         </w:rPr>
         <w:t>b_eq</w:t>
       </w:r>
@@ -2834,30 +2863,28 @@
       <w:r>
         <w:rPr>
           <w:rStyle w:val="Hervorhebung"/>
+          <w:lang w:val="en-US"/>
         </w:rPr>
         <w:t>=None</w:t>
       </w:r>
       <w:r>
+        <w:rPr>
+          <w:lang w:val="en-US"/>
+        </w:rPr>
         <w:t xml:space="preserve">, </w:t>
       </w:r>
-      <w:proofErr w:type="spellStart"/>
       <w:r>
         <w:rPr>
           <w:rStyle w:val="Hervorhebung"/>
-        </w:rPr>
-        <w:t>bounds</w:t>
-      </w:r>
-      <w:proofErr w:type="spellEnd"/>
-      <w:r>
-        <w:rPr>
-          <w:rStyle w:val="Hervorhebung"/>
-        </w:rPr>
-        <w:t>=None</w:t>
+          <w:lang w:val="en-US"/>
+        </w:rPr>
+        <w:t>bounds=None</w:t>
       </w:r>
       <w:r>
         <w:rPr>
           <w:sz w:val="27"/>
           <w:szCs w:val="27"/>
+          <w:lang w:val="en-US"/>
         </w:rPr>
         <w:t>)</w:t>
       </w:r>
@@ -3318,37 +3345,55 @@
         <w:rPr>
           <w:sz w:val="27"/>
           <w:szCs w:val="27"/>
+          <w:lang w:val="en-US"/>
         </w:rPr>
       </w:pPr>
       <w:proofErr w:type="spellStart"/>
+      <w:proofErr w:type="gramStart"/>
       <w:r>
         <w:rPr>
           <w:rStyle w:val="HTMLSchreibmaschine"/>
           <w:rFonts w:eastAsiaTheme="minorHAnsi"/>
-        </w:rPr>
-        <w:t>scipy.optimize.linprog</w:t>
+          <w:lang w:val="en-US"/>
+        </w:rPr>
+        <w:t>scipy.optimize</w:t>
+      </w:r>
+      <w:proofErr w:type="gramEnd"/>
+      <w:r>
+        <w:rPr>
+          <w:rStyle w:val="HTMLSchreibmaschine"/>
+          <w:rFonts w:eastAsiaTheme="minorHAnsi"/>
+          <w:lang w:val="en-US"/>
+        </w:rPr>
+        <w:t>.linprog</w:t>
       </w:r>
       <w:proofErr w:type="spellEnd"/>
       <w:r>
         <w:rPr>
           <w:sz w:val="27"/>
           <w:szCs w:val="27"/>
+          <w:lang w:val="en-US"/>
         </w:rPr>
         <w:t>(</w:t>
       </w:r>
       <w:r>
         <w:rPr>
           <w:rStyle w:val="Hervorhebung"/>
+          <w:lang w:val="en-US"/>
         </w:rPr>
         <w:t>c</w:t>
       </w:r>
       <w:r>
+        <w:rPr>
+          <w:lang w:val="en-US"/>
+        </w:rPr>
         <w:t xml:space="preserve">, </w:t>
       </w:r>
       <w:proofErr w:type="spellStart"/>
       <w:r>
         <w:rPr>
           <w:rStyle w:val="Hervorhebung"/>
+          <w:lang w:val="en-US"/>
         </w:rPr>
         <w:t>A_ub</w:t>
       </w:r>
@@ -3356,16 +3401,21 @@
       <w:r>
         <w:rPr>
           <w:rStyle w:val="Hervorhebung"/>
+          <w:lang w:val="en-US"/>
         </w:rPr>
         <w:t>=None</w:t>
       </w:r>
       <w:r>
+        <w:rPr>
+          <w:lang w:val="en-US"/>
+        </w:rPr>
         <w:t xml:space="preserve">, </w:t>
       </w:r>
       <w:proofErr w:type="spellStart"/>
       <w:r>
         <w:rPr>
           <w:rStyle w:val="Hervorhebung"/>
+          <w:lang w:val="en-US"/>
         </w:rPr>
         <w:t>b_ub</w:t>
       </w:r>
@@ -3373,16 +3423,21 @@
       <w:r>
         <w:rPr>
           <w:rStyle w:val="Hervorhebung"/>
+          <w:lang w:val="en-US"/>
         </w:rPr>
         <w:t>=None</w:t>
       </w:r>
       <w:r>
+        <w:rPr>
+          <w:lang w:val="en-US"/>
+        </w:rPr>
         <w:t xml:space="preserve">, </w:t>
       </w:r>
       <w:proofErr w:type="spellStart"/>
       <w:r>
         <w:rPr>
           <w:rStyle w:val="Hervorhebung"/>
+          <w:lang w:val="en-US"/>
         </w:rPr>
         <w:t>A_eq</w:t>
       </w:r>
@@ -3390,16 +3445,21 @@
       <w:r>
         <w:rPr>
           <w:rStyle w:val="Hervorhebung"/>
+          <w:lang w:val="en-US"/>
         </w:rPr>
         <w:t>=None</w:t>
       </w:r>
       <w:r>
+        <w:rPr>
+          <w:lang w:val="en-US"/>
+        </w:rPr>
         <w:t xml:space="preserve">, </w:t>
       </w:r>
       <w:proofErr w:type="spellStart"/>
       <w:r>
         <w:rPr>
           <w:rStyle w:val="Hervorhebung"/>
+          <w:lang w:val="en-US"/>
         </w:rPr>
         <w:t>b_eq</w:t>
       </w:r>
@@ -3407,30 +3467,28 @@
       <w:r>
         <w:rPr>
           <w:rStyle w:val="Hervorhebung"/>
+          <w:lang w:val="en-US"/>
         </w:rPr>
         <w:t>=None</w:t>
       </w:r>
       <w:r>
+        <w:rPr>
+          <w:lang w:val="en-US"/>
+        </w:rPr>
         <w:t xml:space="preserve">, </w:t>
       </w:r>
-      <w:proofErr w:type="spellStart"/>
       <w:r>
         <w:rPr>
           <w:rStyle w:val="Hervorhebung"/>
-        </w:rPr>
-        <w:t>bounds</w:t>
-      </w:r>
-      <w:proofErr w:type="spellEnd"/>
-      <w:r>
-        <w:rPr>
-          <w:rStyle w:val="Hervorhebung"/>
-        </w:rPr>
-        <w:t>=None</w:t>
+          <w:lang w:val="en-US"/>
+        </w:rPr>
+        <w:t>bounds=None</w:t>
       </w:r>
       <w:r>
         <w:rPr>
           <w:sz w:val="27"/>
           <w:szCs w:val="27"/>
+          <w:lang w:val="en-US"/>
         </w:rPr>
         <w:t>)</w:t>
       </w:r>
@@ -3649,7 +3707,6 @@
       </w:r>
     </w:p>
     <w:p>
-      <w:bookmarkStart w:id="7" w:name="_GoBack"/>
       <w:r>
         <w:rPr>
           <w:noProof/>
@@ -3718,7 +3775,6 @@
           </wp:anchor>
         </w:drawing>
       </w:r>
-      <w:bookmarkEnd w:id="7"/>
       <w:r>
         <w:t>x1,2=0|x1,3=1|x2,4=0|x3,2=0|x3,4=1|x3,5=0|x4,5=0|x4,6=1|x5,6=0</w:t>
       </w:r>
@@ -3749,49 +3805,33 @@
           <w:b/>
           <w:bCs/>
         </w:rPr>
-        <w:t xml:space="preserve">3.0 </w:t>
+        <w:t xml:space="preserve">3.0 Maximalerfluss: </w:t>
+      </w:r>
+    </w:p>
+    <w:p>
+      <w:r>
+        <w:t xml:space="preserve">Überlegung ob man ein </w:t>
+      </w:r>
+      <w:proofErr w:type="spellStart"/>
+      <w:r>
+        <w:t>Maxfluss</w:t>
+      </w:r>
+      <w:proofErr w:type="spellEnd"/>
+      <w:r>
+        <w:t xml:space="preserve"> Problem auch als Kostenminimaler Fluss Problem umschreiben kann.</w:t>
+      </w:r>
+    </w:p>
+    <w:p>
+      <w:r>
+        <w:t xml:space="preserve">Als erstes haben wir und überlegt </w:t>
       </w:r>
       <w:proofErr w:type="gramStart"/>
       <w:r>
-        <w:rPr>
-          <w:b/>
-          <w:bCs/>
-        </w:rPr>
-        <w:t>Maximalerfluss</w:t>
+        <w:t>einen Kante</w:t>
       </w:r>
       <w:proofErr w:type="gramEnd"/>
       <w:r>
-        <w:rPr>
-          <w:b/>
-          <w:bCs/>
-        </w:rPr>
-        <w:t xml:space="preserve">: </w:t>
-      </w:r>
-    </w:p>
-    <w:p>
-      <w:r>
-        <w:t xml:space="preserve">Überlegung ob man ein </w:t>
-      </w:r>
-      <w:proofErr w:type="spellStart"/>
-      <w:r>
-        <w:t>Maxfluss</w:t>
-      </w:r>
-      <w:proofErr w:type="spellEnd"/>
-      <w:r>
-        <w:t xml:space="preserve"> Problem auch als Kostenminimaler Fluss Problem umschreiben kann.</w:t>
-      </w:r>
-    </w:p>
-    <w:p>
-      <w:r>
-        <w:t xml:space="preserve">Als erstes haben wir und überlegt einen Kante von Senke zu Quelle zu </w:t>
-      </w:r>
-      <w:proofErr w:type="gramStart"/>
-      <w:r>
-        <w:t>machen</w:t>
-      </w:r>
-      <w:proofErr w:type="gramEnd"/>
-      <w:r>
-        <w:t xml:space="preserve"> damit man einen unendlichen Input von der Quelle hat. Hierbei muss man nun auch die </w:t>
+        <w:t xml:space="preserve"> von Senke zu Quelle zu machen damit man einen unendlichen Input von der Quelle hat. Hierbei muss man nun auch die </w:t>
       </w:r>
       <w:r>
         <w:rPr>
@@ -3875,15 +3915,15 @@
       </w:r>
       <w:proofErr w:type="spellEnd"/>
       <w:r>
-        <w:t xml:space="preserve"> gehen. Somit können wir den Wert der von  der Sekante zum Quellen Input kommt und zurück zur Sekante damit Maximieren wenn wir –(x6</w:t>
+        <w:t xml:space="preserve"> gehen. Somit können wir den Wert der </w:t>
       </w:r>
       <w:proofErr w:type="gramStart"/>
       <w:r>
-        <w:t>,1</w:t>
+        <w:t>von  der</w:t>
       </w:r>
       <w:proofErr w:type="gramEnd"/>
       <w:r>
-        <w:t xml:space="preserve">) Minimieren. </w:t>
+        <w:t xml:space="preserve"> Sekante zum Quellen Input kommt und zurück zur Sekante damit Maximieren wenn wir –(x6,1) Minimieren. </w:t>
       </w:r>
     </w:p>
     <w:p/>
@@ -4197,37 +4237,55 @@
         <w:rPr>
           <w:sz w:val="27"/>
           <w:szCs w:val="27"/>
+          <w:lang w:val="en-US"/>
         </w:rPr>
       </w:pPr>
       <w:proofErr w:type="spellStart"/>
+      <w:proofErr w:type="gramStart"/>
       <w:r>
         <w:rPr>
           <w:rStyle w:val="HTMLSchreibmaschine"/>
           <w:rFonts w:eastAsiaTheme="minorHAnsi"/>
-        </w:rPr>
-        <w:t>scipy.optimize.linprog</w:t>
+          <w:lang w:val="en-US"/>
+        </w:rPr>
+        <w:t>scipy.optimize</w:t>
+      </w:r>
+      <w:proofErr w:type="gramEnd"/>
+      <w:r>
+        <w:rPr>
+          <w:rStyle w:val="HTMLSchreibmaschine"/>
+          <w:rFonts w:eastAsiaTheme="minorHAnsi"/>
+          <w:lang w:val="en-US"/>
+        </w:rPr>
+        <w:t>.linprog</w:t>
       </w:r>
       <w:proofErr w:type="spellEnd"/>
       <w:r>
         <w:rPr>
           <w:sz w:val="27"/>
           <w:szCs w:val="27"/>
+          <w:lang w:val="en-US"/>
         </w:rPr>
         <w:t>(</w:t>
       </w:r>
       <w:r>
         <w:rPr>
           <w:rStyle w:val="Hervorhebung"/>
+          <w:lang w:val="en-US"/>
         </w:rPr>
         <w:t>c</w:t>
       </w:r>
       <w:r>
+        <w:rPr>
+          <w:lang w:val="en-US"/>
+        </w:rPr>
         <w:t xml:space="preserve">, </w:t>
       </w:r>
       <w:proofErr w:type="spellStart"/>
       <w:r>
         <w:rPr>
           <w:rStyle w:val="Hervorhebung"/>
+          <w:lang w:val="en-US"/>
         </w:rPr>
         <w:t>A_ub</w:t>
       </w:r>
@@ -4235,16 +4293,21 @@
       <w:r>
         <w:rPr>
           <w:rStyle w:val="Hervorhebung"/>
+          <w:lang w:val="en-US"/>
         </w:rPr>
         <w:t>=None</w:t>
       </w:r>
       <w:r>
+        <w:rPr>
+          <w:lang w:val="en-US"/>
+        </w:rPr>
         <w:t xml:space="preserve">, </w:t>
       </w:r>
       <w:proofErr w:type="spellStart"/>
       <w:r>
         <w:rPr>
           <w:rStyle w:val="Hervorhebung"/>
+          <w:lang w:val="en-US"/>
         </w:rPr>
         <w:t>b_ub</w:t>
       </w:r>
@@ -4252,16 +4315,21 @@
       <w:r>
         <w:rPr>
           <w:rStyle w:val="Hervorhebung"/>
+          <w:lang w:val="en-US"/>
         </w:rPr>
         <w:t>=None</w:t>
       </w:r>
       <w:r>
+        <w:rPr>
+          <w:lang w:val="en-US"/>
+        </w:rPr>
         <w:t xml:space="preserve">, </w:t>
       </w:r>
       <w:proofErr w:type="spellStart"/>
       <w:r>
         <w:rPr>
           <w:rStyle w:val="Hervorhebung"/>
+          <w:lang w:val="en-US"/>
         </w:rPr>
         <w:t>A_eq</w:t>
       </w:r>
@@ -4269,16 +4337,21 @@
       <w:r>
         <w:rPr>
           <w:rStyle w:val="Hervorhebung"/>
+          <w:lang w:val="en-US"/>
         </w:rPr>
         <w:t>=None</w:t>
       </w:r>
       <w:r>
+        <w:rPr>
+          <w:lang w:val="en-US"/>
+        </w:rPr>
         <w:t xml:space="preserve">, </w:t>
       </w:r>
       <w:proofErr w:type="spellStart"/>
       <w:r>
         <w:rPr>
           <w:rStyle w:val="Hervorhebung"/>
+          <w:lang w:val="en-US"/>
         </w:rPr>
         <w:t>b_eq</w:t>
       </w:r>
@@ -4286,30 +4359,28 @@
       <w:r>
         <w:rPr>
           <w:rStyle w:val="Hervorhebung"/>
+          <w:lang w:val="en-US"/>
         </w:rPr>
         <w:t>=None</w:t>
       </w:r>
       <w:r>
+        <w:rPr>
+          <w:lang w:val="en-US"/>
+        </w:rPr>
         <w:t xml:space="preserve">, </w:t>
       </w:r>
-      <w:proofErr w:type="spellStart"/>
       <w:r>
         <w:rPr>
           <w:rStyle w:val="Hervorhebung"/>
-        </w:rPr>
-        <w:t>bounds</w:t>
-      </w:r>
-      <w:proofErr w:type="spellEnd"/>
-      <w:r>
-        <w:rPr>
-          <w:rStyle w:val="Hervorhebung"/>
-        </w:rPr>
-        <w:t>=None</w:t>
+          <w:lang w:val="en-US"/>
+        </w:rPr>
+        <w:t>bounds=None</w:t>
       </w:r>
       <w:r>
         <w:rPr>
           <w:sz w:val="27"/>
           <w:szCs w:val="27"/>
+          <w:lang w:val="en-US"/>
         </w:rPr>
         <w:t>)</w:t>
       </w:r>
@@ -4327,15 +4398,7 @@
       </w:r>
       <w:proofErr w:type="spellEnd"/>
       <w:r>
-        <w:t xml:space="preserve"> bei dem der letzte Eintrag -1 ist (x6</w:t>
-      </w:r>
-      <w:proofErr w:type="gramStart"/>
-      <w:r>
-        <w:t>,1</w:t>
-      </w:r>
-      <w:proofErr w:type="gramEnd"/>
-      <w:r>
-        <w:t xml:space="preserve">) </w:t>
+        <w:t xml:space="preserve"> bei dem der letzte Eintrag -1 ist (x6,1) </w:t>
       </w:r>
     </w:p>
     <w:p>
@@ -4583,15 +4646,15 @@
     <w:p/>
     <w:p>
       <w:r>
-        <w:t>Hierbei ist unser Ergebnis negativ da wir nicht nach x6</w:t>
+        <w:t xml:space="preserve">Hierbei ist unser Ergebnis negativ da wir nicht nach x6,1 </w:t>
       </w:r>
       <w:proofErr w:type="gramStart"/>
       <w:r>
-        <w:t>,1</w:t>
+        <w:t>Maximiert</w:t>
       </w:r>
       <w:proofErr w:type="gramEnd"/>
       <w:r>
-        <w:t xml:space="preserve"> Maximiert haben sondern nach –(x6,1) Minimiert um nun das Korrekte Vorzeichen zu erhalten müssen wir </w:t>
+        <w:t xml:space="preserve"> haben sondern nach –(x6,1) Minimiert um nun das Korrekte Vorzeichen zu erhalten müssen wir </w:t>
       </w:r>
       <w:proofErr w:type="spellStart"/>
       <w:r>
@@ -4713,7 +4776,7 @@
 </file>
 
 <file path=word/endnotes.xml><?xml version="1.0" encoding="utf-8"?>
-<w:endnotes xmlns:wpc="http://schemas.microsoft.com/office/word/2010/wordprocessingCanvas" xmlns:mc="http://schemas.openxmlformats.org/markup-compatibility/2006" xmlns:o="urn:schemas-microsoft-com:office:office" xmlns:r="http://schemas.openxmlformats.org/officeDocument/2006/relationships" xmlns:m="http://schemas.openxmlformats.org/officeDocument/2006/math" xmlns:v="urn:schemas-microsoft-com:vml" xmlns:wp14="http://schemas.microsoft.com/office/word/2010/wordprocessingDrawing" xmlns:wp="http://schemas.openxmlformats.org/drawingml/2006/wordprocessingDrawing" xmlns:w10="urn:schemas-microsoft-com:office:word" xmlns:w="http://schemas.openxmlformats.org/wordprocessingml/2006/main" xmlns:w14="http://schemas.microsoft.com/office/word/2010/wordml" xmlns:w15="http://schemas.microsoft.com/office/word/2012/wordml" xmlns:wpg="http://schemas.microsoft.com/office/word/2010/wordprocessingGroup" xmlns:wpi="http://schemas.microsoft.com/office/word/2010/wordprocessingInk" xmlns:wne="http://schemas.microsoft.com/office/word/2006/wordml" xmlns:wps="http://schemas.microsoft.com/office/word/2010/wordprocessingShape" mc:Ignorable="w14 w15 wp14">
+<w:endnotes xmlns:wpc="http://schemas.microsoft.com/office/word/2010/wordprocessingCanvas" xmlns:cx="http://schemas.microsoft.com/office/drawing/2014/chartex" xmlns:cx1="http://schemas.microsoft.com/office/drawing/2015/9/8/chartex" xmlns:cx2="http://schemas.microsoft.com/office/drawing/2015/10/21/chartex" xmlns:cx3="http://schemas.microsoft.com/office/drawing/2016/5/9/chartex" xmlns:cx4="http://schemas.microsoft.com/office/drawing/2016/5/10/chartex" xmlns:cx5="http://schemas.microsoft.com/office/drawing/2016/5/11/chartex" xmlns:cx6="http://schemas.microsoft.com/office/drawing/2016/5/12/chartex" xmlns:cx7="http://schemas.microsoft.com/office/drawing/2016/5/13/chartex" xmlns:cx8="http://schemas.microsoft.com/office/drawing/2016/5/14/chartex" xmlns:mc="http://schemas.openxmlformats.org/markup-compatibility/2006" xmlns:aink="http://schemas.microsoft.com/office/drawing/2016/ink" xmlns:am3d="http://schemas.microsoft.com/office/drawing/2017/model3d" xmlns:o="urn:schemas-microsoft-com:office:office" xmlns:r="http://schemas.openxmlformats.org/officeDocument/2006/relationships" xmlns:m="http://schemas.openxmlformats.org/officeDocument/2006/math" xmlns:v="urn:schemas-microsoft-com:vml" xmlns:wp14="http://schemas.microsoft.com/office/word/2010/wordprocessingDrawing" xmlns:wp="http://schemas.openxmlformats.org/drawingml/2006/wordprocessingDrawing" xmlns:w10="urn:schemas-microsoft-com:office:word" xmlns:w="http://schemas.openxmlformats.org/wordprocessingml/2006/main" xmlns:w14="http://schemas.microsoft.com/office/word/2010/wordml" xmlns:w15="http://schemas.microsoft.com/office/word/2012/wordml" xmlns:w16cid="http://schemas.microsoft.com/office/word/2016/wordml/cid" xmlns:w16se="http://schemas.microsoft.com/office/word/2015/wordml/symex" xmlns:wpg="http://schemas.microsoft.com/office/word/2010/wordprocessingGroup" xmlns:wpi="http://schemas.microsoft.com/office/word/2010/wordprocessingInk" xmlns:wne="http://schemas.microsoft.com/office/word/2006/wordml" xmlns:wps="http://schemas.microsoft.com/office/word/2010/wordprocessingShape" mc:Ignorable="w14 w15 w16se w16cid wp14">
   <w:endnote w:type="separator" w:id="-1">
     <w:p>
       <w:r>
@@ -4732,7 +4795,7 @@
 </file>
 
 <file path=word/footnotes.xml><?xml version="1.0" encoding="utf-8"?>
-<w:footnotes xmlns:wpc="http://schemas.microsoft.com/office/word/2010/wordprocessingCanvas" xmlns:mc="http://schemas.openxmlformats.org/markup-compatibility/2006" xmlns:o="urn:schemas-microsoft-com:office:office" xmlns:r="http://schemas.openxmlformats.org/officeDocument/2006/relationships" xmlns:m="http://schemas.openxmlformats.org/officeDocument/2006/math" xmlns:v="urn:schemas-microsoft-com:vml" xmlns:wp14="http://schemas.microsoft.com/office/word/2010/wordprocessingDrawing" xmlns:wp="http://schemas.openxmlformats.org/drawingml/2006/wordprocessingDrawing" xmlns:w10="urn:schemas-microsoft-com:office:word" xmlns:w="http://schemas.openxmlformats.org/wordprocessingml/2006/main" xmlns:w14="http://schemas.microsoft.com/office/word/2010/wordml" xmlns:w15="http://schemas.microsoft.com/office/word/2012/wordml" xmlns:wpg="http://schemas.microsoft.com/office/word/2010/wordprocessingGroup" xmlns:wpi="http://schemas.microsoft.com/office/word/2010/wordprocessingInk" xmlns:wne="http://schemas.microsoft.com/office/word/2006/wordml" xmlns:wps="http://schemas.microsoft.com/office/word/2010/wordprocessingShape" mc:Ignorable="w14 w15 wp14">
+<w:footnotes xmlns:wpc="http://schemas.microsoft.com/office/word/2010/wordprocessingCanvas" xmlns:cx="http://schemas.microsoft.com/office/drawing/2014/chartex" xmlns:cx1="http://schemas.microsoft.com/office/drawing/2015/9/8/chartex" xmlns:cx2="http://schemas.microsoft.com/office/drawing/2015/10/21/chartex" xmlns:cx3="http://schemas.microsoft.com/office/drawing/2016/5/9/chartex" xmlns:cx4="http://schemas.microsoft.com/office/drawing/2016/5/10/chartex" xmlns:cx5="http://schemas.microsoft.com/office/drawing/2016/5/11/chartex" xmlns:cx6="http://schemas.microsoft.com/office/drawing/2016/5/12/chartex" xmlns:cx7="http://schemas.microsoft.com/office/drawing/2016/5/13/chartex" xmlns:cx8="http://schemas.microsoft.com/office/drawing/2016/5/14/chartex" xmlns:mc="http://schemas.openxmlformats.org/markup-compatibility/2006" xmlns:aink="http://schemas.microsoft.com/office/drawing/2016/ink" xmlns:am3d="http://schemas.microsoft.com/office/drawing/2017/model3d" xmlns:o="urn:schemas-microsoft-com:office:office" xmlns:r="http://schemas.openxmlformats.org/officeDocument/2006/relationships" xmlns:m="http://schemas.openxmlformats.org/officeDocument/2006/math" xmlns:v="urn:schemas-microsoft-com:vml" xmlns:wp14="http://schemas.microsoft.com/office/word/2010/wordprocessingDrawing" xmlns:wp="http://schemas.openxmlformats.org/drawingml/2006/wordprocessingDrawing" xmlns:w10="urn:schemas-microsoft-com:office:word" xmlns:w="http://schemas.openxmlformats.org/wordprocessingml/2006/main" xmlns:w14="http://schemas.microsoft.com/office/word/2010/wordml" xmlns:w15="http://schemas.microsoft.com/office/word/2012/wordml" xmlns:w16cid="http://schemas.microsoft.com/office/word/2016/wordml/cid" xmlns:w16se="http://schemas.microsoft.com/office/word/2015/wordml/symex" xmlns:wpg="http://schemas.microsoft.com/office/word/2010/wordprocessingGroup" xmlns:wpi="http://schemas.microsoft.com/office/word/2010/wordprocessingInk" xmlns:wne="http://schemas.microsoft.com/office/word/2006/wordml" xmlns:wps="http://schemas.microsoft.com/office/word/2010/wordprocessingShape" mc:Ignorable="w14 w15 w16se w16cid wp14">
   <w:footnote w:type="separator" w:id="-1">
     <w:p>
       <w:r>
@@ -4751,7 +4814,7 @@
 </file>
 
 <file path=word/header1.xml><?xml version="1.0" encoding="utf-8"?>
-<w:hdr xmlns:wpc="http://schemas.microsoft.com/office/word/2010/wordprocessingCanvas" xmlns:mc="http://schemas.openxmlformats.org/markup-compatibility/2006" xmlns:o="urn:schemas-microsoft-com:office:office" xmlns:r="http://schemas.openxmlformats.org/officeDocument/2006/relationships" xmlns:m="http://schemas.openxmlformats.org/officeDocument/2006/math" xmlns:v="urn:schemas-microsoft-com:vml" xmlns:wp14="http://schemas.microsoft.com/office/word/2010/wordprocessingDrawing" xmlns:wp="http://schemas.openxmlformats.org/drawingml/2006/wordprocessingDrawing" xmlns:w10="urn:schemas-microsoft-com:office:word" xmlns:w="http://schemas.openxmlformats.org/wordprocessingml/2006/main" xmlns:w14="http://schemas.microsoft.com/office/word/2010/wordml" xmlns:w15="http://schemas.microsoft.com/office/word/2012/wordml" xmlns:wpg="http://schemas.microsoft.com/office/word/2010/wordprocessingGroup" xmlns:wpi="http://schemas.microsoft.com/office/word/2010/wordprocessingInk" xmlns:wne="http://schemas.microsoft.com/office/word/2006/wordml" xmlns:wps="http://schemas.microsoft.com/office/word/2010/wordprocessingShape" mc:Ignorable="w14 w15 wp14">
+<w:hdr xmlns:wpc="http://schemas.microsoft.com/office/word/2010/wordprocessingCanvas" xmlns:cx="http://schemas.microsoft.com/office/drawing/2014/chartex" xmlns:cx1="http://schemas.microsoft.com/office/drawing/2015/9/8/chartex" xmlns:cx2="http://schemas.microsoft.com/office/drawing/2015/10/21/chartex" xmlns:cx3="http://schemas.microsoft.com/office/drawing/2016/5/9/chartex" xmlns:cx4="http://schemas.microsoft.com/office/drawing/2016/5/10/chartex" xmlns:cx5="http://schemas.microsoft.com/office/drawing/2016/5/11/chartex" xmlns:cx6="http://schemas.microsoft.com/office/drawing/2016/5/12/chartex" xmlns:cx7="http://schemas.microsoft.com/office/drawing/2016/5/13/chartex" xmlns:cx8="http://schemas.microsoft.com/office/drawing/2016/5/14/chartex" xmlns:mc="http://schemas.openxmlformats.org/markup-compatibility/2006" xmlns:aink="http://schemas.microsoft.com/office/drawing/2016/ink" xmlns:am3d="http://schemas.microsoft.com/office/drawing/2017/model3d" xmlns:o="urn:schemas-microsoft-com:office:office" xmlns:r="http://schemas.openxmlformats.org/officeDocument/2006/relationships" xmlns:m="http://schemas.openxmlformats.org/officeDocument/2006/math" xmlns:v="urn:schemas-microsoft-com:vml" xmlns:wp14="http://schemas.microsoft.com/office/word/2010/wordprocessingDrawing" xmlns:wp="http://schemas.openxmlformats.org/drawingml/2006/wordprocessingDrawing" xmlns:w10="urn:schemas-microsoft-com:office:word" xmlns:w="http://schemas.openxmlformats.org/wordprocessingml/2006/main" xmlns:w14="http://schemas.microsoft.com/office/word/2010/wordml" xmlns:w15="http://schemas.microsoft.com/office/word/2012/wordml" xmlns:w16cid="http://schemas.microsoft.com/office/word/2016/wordml/cid" xmlns:w16se="http://schemas.microsoft.com/office/word/2015/wordml/symex" xmlns:wpg="http://schemas.microsoft.com/office/word/2010/wordprocessingGroup" xmlns:wpi="http://schemas.microsoft.com/office/word/2010/wordprocessingInk" xmlns:wne="http://schemas.microsoft.com/office/word/2006/wordml" xmlns:wps="http://schemas.microsoft.com/office/word/2010/wordprocessingShape" mc:Ignorable="w14 w15 w16se w16cid wp14">
   <w:p>
     <w:pPr>
       <w:pStyle w:val="Kopfzeile"/>
@@ -4773,7 +4836,7 @@
 </file>
 
 <file path=word/numbering.xml><?xml version="1.0" encoding="utf-8"?>
-<w:numbering xmlns:wpc="http://schemas.microsoft.com/office/word/2010/wordprocessingCanvas" xmlns:mc="http://schemas.openxmlformats.org/markup-compatibility/2006" xmlns:o="urn:schemas-microsoft-com:office:office" xmlns:r="http://schemas.openxmlformats.org/officeDocument/2006/relationships" xmlns:m="http://schemas.openxmlformats.org/officeDocument/2006/math" xmlns:v="urn:schemas-microsoft-com:vml" xmlns:wp14="http://schemas.microsoft.com/office/word/2010/wordprocessingDrawing" xmlns:wp="http://schemas.openxmlformats.org/drawingml/2006/wordprocessingDrawing" xmlns:w10="urn:schemas-microsoft-com:office:word" xmlns:w="http://schemas.openxmlformats.org/wordprocessingml/2006/main" xmlns:w14="http://schemas.microsoft.com/office/word/2010/wordml" xmlns:w15="http://schemas.microsoft.com/office/word/2012/wordml" xmlns:wpg="http://schemas.microsoft.com/office/word/2010/wordprocessingGroup" xmlns:wpi="http://schemas.microsoft.com/office/word/2010/wordprocessingInk" xmlns:wne="http://schemas.microsoft.com/office/word/2006/wordml" xmlns:wps="http://schemas.microsoft.com/office/word/2010/wordprocessingShape" mc:Ignorable="w14 w15 wp14">
+<w:numbering xmlns:wpc="http://schemas.microsoft.com/office/word/2010/wordprocessingCanvas" xmlns:cx="http://schemas.microsoft.com/office/drawing/2014/chartex" xmlns:cx1="http://schemas.microsoft.com/office/drawing/2015/9/8/chartex" xmlns:cx2="http://schemas.microsoft.com/office/drawing/2015/10/21/chartex" xmlns:cx3="http://schemas.microsoft.com/office/drawing/2016/5/9/chartex" xmlns:cx4="http://schemas.microsoft.com/office/drawing/2016/5/10/chartex" xmlns:cx5="http://schemas.microsoft.com/office/drawing/2016/5/11/chartex" xmlns:cx6="http://schemas.microsoft.com/office/drawing/2016/5/12/chartex" xmlns:cx7="http://schemas.microsoft.com/office/drawing/2016/5/13/chartex" xmlns:cx8="http://schemas.microsoft.com/office/drawing/2016/5/14/chartex" xmlns:mc="http://schemas.openxmlformats.org/markup-compatibility/2006" xmlns:aink="http://schemas.microsoft.com/office/drawing/2016/ink" xmlns:am3d="http://schemas.microsoft.com/office/drawing/2017/model3d" xmlns:o="urn:schemas-microsoft-com:office:office" xmlns:r="http://schemas.openxmlformats.org/officeDocument/2006/relationships" xmlns:m="http://schemas.openxmlformats.org/officeDocument/2006/math" xmlns:v="urn:schemas-microsoft-com:vml" xmlns:wp14="http://schemas.microsoft.com/office/word/2010/wordprocessingDrawing" xmlns:wp="http://schemas.openxmlformats.org/drawingml/2006/wordprocessingDrawing" xmlns:w10="urn:schemas-microsoft-com:office:word" xmlns:w="http://schemas.openxmlformats.org/wordprocessingml/2006/main" xmlns:w14="http://schemas.microsoft.com/office/word/2010/wordml" xmlns:w15="http://schemas.microsoft.com/office/word/2012/wordml" xmlns:w16cid="http://schemas.microsoft.com/office/word/2016/wordml/cid" xmlns:w16se="http://schemas.microsoft.com/office/word/2015/wordml/symex" xmlns:wpg="http://schemas.microsoft.com/office/word/2010/wordprocessingGroup" xmlns:wpi="http://schemas.microsoft.com/office/word/2010/wordprocessingInk" xmlns:wne="http://schemas.microsoft.com/office/word/2006/wordml" xmlns:wps="http://schemas.microsoft.com/office/word/2010/wordprocessingShape" mc:Ignorable="w14 w15 w16se w16cid wp14">
   <w:abstractNum w:abstractNumId="0" w15:restartNumberingAfterBreak="0">
     <w:nsid w:val="0471018C"/>
     <w:multiLevelType w:val="hybridMultilevel"/>
@@ -5115,45 +5178,18 @@
   </w:abstractNum>
   <w:num w:numId="1">
     <w:abstractNumId w:val="2"/>
-    <w:lvlOverride w:ilvl="0"/>
-    <w:lvlOverride w:ilvl="1"/>
-    <w:lvlOverride w:ilvl="2"/>
-    <w:lvlOverride w:ilvl="3"/>
-    <w:lvlOverride w:ilvl="4"/>
-    <w:lvlOverride w:ilvl="5"/>
-    <w:lvlOverride w:ilvl="6"/>
-    <w:lvlOverride w:ilvl="7"/>
-    <w:lvlOverride w:ilvl="8"/>
   </w:num>
   <w:num w:numId="2">
     <w:abstractNumId w:val="0"/>
-    <w:lvlOverride w:ilvl="0"/>
-    <w:lvlOverride w:ilvl="1"/>
-    <w:lvlOverride w:ilvl="2"/>
-    <w:lvlOverride w:ilvl="3"/>
-    <w:lvlOverride w:ilvl="4"/>
-    <w:lvlOverride w:ilvl="5"/>
-    <w:lvlOverride w:ilvl="6"/>
-    <w:lvlOverride w:ilvl="7"/>
-    <w:lvlOverride w:ilvl="8"/>
   </w:num>
   <w:num w:numId="3">
     <w:abstractNumId w:val="1"/>
-    <w:lvlOverride w:ilvl="0"/>
-    <w:lvlOverride w:ilvl="1"/>
-    <w:lvlOverride w:ilvl="2"/>
-    <w:lvlOverride w:ilvl="3"/>
-    <w:lvlOverride w:ilvl="4"/>
-    <w:lvlOverride w:ilvl="5"/>
-    <w:lvlOverride w:ilvl="6"/>
-    <w:lvlOverride w:ilvl="7"/>
-    <w:lvlOverride w:ilvl="8"/>
   </w:num>
 </w:numbering>
 </file>
 
 <file path=word/styles.xml><?xml version="1.0" encoding="utf-8"?>
-<w:styles xmlns:mc="http://schemas.openxmlformats.org/markup-compatibility/2006" xmlns:r="http://schemas.openxmlformats.org/officeDocument/2006/relationships" xmlns:w="http://schemas.openxmlformats.org/wordprocessingml/2006/main" xmlns:w14="http://schemas.microsoft.com/office/word/2010/wordml" xmlns:w15="http://schemas.microsoft.com/office/word/2012/wordml" mc:Ignorable="w14 w15">
+<w:styles xmlns:mc="http://schemas.openxmlformats.org/markup-compatibility/2006" xmlns:r="http://schemas.openxmlformats.org/officeDocument/2006/relationships" xmlns:w="http://schemas.openxmlformats.org/wordprocessingml/2006/main" xmlns:w14="http://schemas.microsoft.com/office/word/2010/wordml" xmlns:w15="http://schemas.microsoft.com/office/word/2012/wordml" xmlns:w16cid="http://schemas.microsoft.com/office/word/2016/wordml/cid" xmlns:w16se="http://schemas.microsoft.com/office/word/2015/wordml/symex" mc:Ignorable="w14 w15 w16se w16cid">
   <w:docDefaults>
     <w:rPrDefault>
       <w:rPr>
@@ -5165,7 +5201,7 @@
     </w:rPrDefault>
     <w:pPrDefault/>
   </w:docDefaults>
-  <w:latentStyles w:defLockedState="0" w:defUIPriority="99" w:defSemiHidden="0" w:defUnhideWhenUsed="0" w:defQFormat="0" w:count="371">
+  <w:latentStyles w:defLockedState="0" w:defUIPriority="99" w:defSemiHidden="0" w:defUnhideWhenUsed="0" w:defQFormat="0" w:count="376">
     <w:lsdException w:name="Normal" w:uiPriority="0" w:qFormat="1"/>
     <w:lsdException w:name="heading 1" w:uiPriority="9" w:qFormat="1"/>
     <w:lsdException w:name="heading 2" w:semiHidden="1" w:uiPriority="9" w:unhideWhenUsed="1" w:qFormat="1"/>
@@ -5271,7 +5307,6 @@
     <w:lsdException w:name="HTML Sample" w:semiHidden="1" w:unhideWhenUsed="1"/>
     <w:lsdException w:name="HTML Typewriter" w:semiHidden="1" w:unhideWhenUsed="1"/>
     <w:lsdException w:name="HTML Variable" w:semiHidden="1" w:unhideWhenUsed="1"/>
-    <w:lsdException w:name="Normal Table" w:semiHidden="1" w:unhideWhenUsed="1"/>
     <w:lsdException w:name="annotation subject" w:semiHidden="1" w:unhideWhenUsed="1"/>
     <w:lsdException w:name="No List" w:semiHidden="1" w:unhideWhenUsed="1"/>
     <w:lsdException w:name="Outline List 1" w:semiHidden="1" w:unhideWhenUsed="1"/>
@@ -5314,11 +5349,8 @@
     <w:lsdException w:name="Table Contemporary" w:semiHidden="1" w:unhideWhenUsed="1"/>
     <w:lsdException w:name="Table Elegant" w:semiHidden="1" w:unhideWhenUsed="1"/>
     <w:lsdException w:name="Table Professional" w:semiHidden="1" w:unhideWhenUsed="1"/>
-    <w:lsdException w:name="Table Subtle 1" w:semiHidden="1" w:unhideWhenUsed="1"/>
     <w:lsdException w:name="Table Subtle 2" w:semiHidden="1" w:unhideWhenUsed="1"/>
     <w:lsdException w:name="Table Web 1" w:semiHidden="1" w:unhideWhenUsed="1"/>
-    <w:lsdException w:name="Table Web 2" w:semiHidden="1" w:unhideWhenUsed="1"/>
-    <w:lsdException w:name="Table Web 3" w:semiHidden="1" w:unhideWhenUsed="1"/>
     <w:lsdException w:name="Balloon Text" w:semiHidden="1" w:unhideWhenUsed="1"/>
     <w:lsdException w:name="Table Grid" w:uiPriority="39"/>
     <w:lsdException w:name="Table Theme" w:semiHidden="1" w:unhideWhenUsed="1"/>
@@ -5537,6 +5569,11 @@
     <w:lsdException w:name="List Table 5 Dark Accent 6" w:uiPriority="50"/>
     <w:lsdException w:name="List Table 6 Colorful Accent 6" w:uiPriority="51"/>
     <w:lsdException w:name="List Table 7 Colorful Accent 6" w:uiPriority="52"/>
+    <w:lsdException w:name="Mention" w:semiHidden="1" w:unhideWhenUsed="1"/>
+    <w:lsdException w:name="Smart Hyperlink" w:semiHidden="1" w:unhideWhenUsed="1"/>
+    <w:lsdException w:name="Hashtag" w:semiHidden="1" w:unhideWhenUsed="1"/>
+    <w:lsdException w:name="Unresolved Mention" w:semiHidden="1" w:unhideWhenUsed="1"/>
+    <w:lsdException w:name="Smart Link" w:semiHidden="1" w:unhideWhenUsed="1"/>
   </w:latentStyles>
   <w:style w:type="paragraph" w:default="1" w:styleId="Standard">
     <w:name w:val="Normal"/>
@@ -6231,7 +6268,7 @@
 </file>
 
 <file path=customXml/itemProps1.xml><?xml version="1.0" encoding="utf-8"?>
-<ds:datastoreItem xmlns:ds="http://schemas.openxmlformats.org/officeDocument/2006/customXml" ds:itemID="{D133D6BF-6557-46D4-96BA-BA2D5E7CE71B}">
+<ds:datastoreItem xmlns:ds="http://schemas.openxmlformats.org/officeDocument/2006/customXml" ds:itemID="{685A03EF-037D-9A4B-9FF0-851B155F0504}">
   <ds:schemaRefs>
     <ds:schemaRef ds:uri="http://schemas.openxmlformats.org/officeDocument/2006/bibliography"/>
   </ds:schemaRefs>

</xml_diff>